<commit_message>
much better table CSS; clarified meaning of \beta coefficients
</commit_message>
<xml_diff>
--- a/categorical/comparing-models/markstat.docx
+++ b/categorical/comparing-models/markstat.docx
@@ -68,12 +68,7 @@
         <w:pStyle w:val="BlockText"/>
       </w:pPr>
       <w:r>
-        <w:t>Block</w:t>
-      </w:r>
-      <w:bookmarkStart w:id="0" w:name="_GoBack"/>
-      <w:bookmarkEnd w:id="0"/>
-      <w:r>
-        <w:t>quote</w:t>
+        <w:t>Blockquote</w:t>
       </w:r>
     </w:p>
     <w:p>
@@ -105,6 +100,141 @@
         <w:t>Compact</w:t>
       </w:r>
     </w:p>
+    <w:p>
+      <w:pPr>
+        <w:pStyle w:val="BodyText"/>
+      </w:pPr>
+    </w:p>
+    <w:p>
+      <w:pPr>
+        <w:pStyle w:val="BodyText"/>
+      </w:pPr>
+      <w:r>
+        <w:tab/>
+      </w:r>
+    </w:p>
+    <w:tbl>
+      <w:tblPr>
+        <w:tblStyle w:val="TableGrid"/>
+        <w:tblW w:w="0" w:type="auto"/>
+        <w:tblLook w:val="04A0" w:firstRow="1" w:lastRow="0" w:firstColumn="1" w:lastColumn="0" w:noHBand="0" w:noVBand="1"/>
+      </w:tblPr>
+      <w:tblGrid>
+        <w:gridCol w:w="3672"/>
+        <w:gridCol w:w="3672"/>
+        <w:gridCol w:w="3672"/>
+      </w:tblGrid>
+      <w:tr>
+        <w:tc>
+          <w:tcPr>
+            <w:tcW w:w="3672" w:type="dxa"/>
+            <w:shd w:val="clear" w:color="auto" w:fill="FFC000"/>
+          </w:tcPr>
+          <w:p>
+            <w:pPr>
+              <w:pStyle w:val="BodyText"/>
+            </w:pPr>
+            <w:r>
+              <w:t>Column 1</w:t>
+            </w:r>
+          </w:p>
+        </w:tc>
+        <w:tc>
+          <w:tcPr>
+            <w:tcW w:w="3672" w:type="dxa"/>
+            <w:shd w:val="clear" w:color="auto" w:fill="FFC000"/>
+          </w:tcPr>
+          <w:p>
+            <w:pPr>
+              <w:pStyle w:val="BodyText"/>
+            </w:pPr>
+            <w:r>
+              <w:t>Column 2</w:t>
+            </w:r>
+          </w:p>
+        </w:tc>
+        <w:tc>
+          <w:tcPr>
+            <w:tcW w:w="3672" w:type="dxa"/>
+            <w:shd w:val="clear" w:color="auto" w:fill="FFC000"/>
+          </w:tcPr>
+          <w:p>
+            <w:pPr>
+              <w:pStyle w:val="BodyText"/>
+            </w:pPr>
+            <w:r>
+              <w:t>Column 3</w:t>
+            </w:r>
+          </w:p>
+        </w:tc>
+      </w:tr>
+      <w:tr>
+        <w:tc>
+          <w:tcPr>
+            <w:tcW w:w="3672" w:type="dxa"/>
+          </w:tcPr>
+          <w:p>
+            <w:pPr>
+              <w:pStyle w:val="BodyText"/>
+            </w:pPr>
+          </w:p>
+        </w:tc>
+        <w:tc>
+          <w:tcPr>
+            <w:tcW w:w="3672" w:type="dxa"/>
+          </w:tcPr>
+          <w:p>
+            <w:pPr>
+              <w:pStyle w:val="BodyText"/>
+            </w:pPr>
+            <w:bookmarkStart w:id="0" w:name="_GoBack"/>
+            <w:bookmarkEnd w:id="0"/>
+          </w:p>
+        </w:tc>
+        <w:tc>
+          <w:tcPr>
+            <w:tcW w:w="3672" w:type="dxa"/>
+          </w:tcPr>
+          <w:p>
+            <w:pPr>
+              <w:pStyle w:val="BodyText"/>
+            </w:pPr>
+          </w:p>
+        </w:tc>
+      </w:tr>
+      <w:tr>
+        <w:tc>
+          <w:tcPr>
+            <w:tcW w:w="3672" w:type="dxa"/>
+          </w:tcPr>
+          <w:p>
+            <w:pPr>
+              <w:pStyle w:val="BodyText"/>
+            </w:pPr>
+          </w:p>
+        </w:tc>
+        <w:tc>
+          <w:tcPr>
+            <w:tcW w:w="3672" w:type="dxa"/>
+          </w:tcPr>
+          <w:p>
+            <w:pPr>
+              <w:pStyle w:val="BodyText"/>
+            </w:pPr>
+          </w:p>
+        </w:tc>
+        <w:tc>
+          <w:tcPr>
+            <w:tcW w:w="3672" w:type="dxa"/>
+          </w:tcPr>
+          <w:p>
+            <w:pPr>
+              <w:pStyle w:val="BodyText"/>
+            </w:pPr>
+          </w:p>
+        </w:tc>
+      </w:tr>
+    </w:tbl>
     <w:p>
       <w:pPr>
         <w:pStyle w:val="BodyText"/>
@@ -296,7 +426,7 @@
   <w:abstractNum w:abstractNumId="0" w15:restartNumberingAfterBreak="0">
     <w:nsid w:val="FFFFFF7C"/>
     <w:multiLevelType w:val="singleLevel"/>
-    <w:tmpl w:val="8BF837E2"/>
+    <w:tmpl w:val="ECCCEEB4"/>
     <w:lvl w:ilvl="0">
       <w:start w:val="1"/>
       <w:numFmt w:val="decimal"/>
@@ -313,7 +443,7 @@
   <w:abstractNum w:abstractNumId="1" w15:restartNumberingAfterBreak="0">
     <w:nsid w:val="FFFFFF7D"/>
     <w:multiLevelType w:val="singleLevel"/>
-    <w:tmpl w:val="3FF64480"/>
+    <w:tmpl w:val="F1D29A34"/>
     <w:lvl w:ilvl="0">
       <w:start w:val="1"/>
       <w:numFmt w:val="decimal"/>
@@ -330,7 +460,7 @@
   <w:abstractNum w:abstractNumId="2" w15:restartNumberingAfterBreak="0">
     <w:nsid w:val="FFFFFF7E"/>
     <w:multiLevelType w:val="singleLevel"/>
-    <w:tmpl w:val="4276397C"/>
+    <w:tmpl w:val="E34C6D2C"/>
     <w:lvl w:ilvl="0">
       <w:start w:val="1"/>
       <w:numFmt w:val="decimal"/>
@@ -347,7 +477,7 @@
   <w:abstractNum w:abstractNumId="3" w15:restartNumberingAfterBreak="0">
     <w:nsid w:val="FFFFFF7F"/>
     <w:multiLevelType w:val="singleLevel"/>
-    <w:tmpl w:val="D222DC7A"/>
+    <w:tmpl w:val="C4D2349C"/>
     <w:lvl w:ilvl="0">
       <w:start w:val="1"/>
       <w:numFmt w:val="decimal"/>
@@ -364,7 +494,7 @@
   <w:abstractNum w:abstractNumId="4" w15:restartNumberingAfterBreak="0">
     <w:nsid w:val="FFFFFF80"/>
     <w:multiLevelType w:val="singleLevel"/>
-    <w:tmpl w:val="E40C4664"/>
+    <w:tmpl w:val="6E3EBE90"/>
     <w:lvl w:ilvl="0">
       <w:start w:val="1"/>
       <w:numFmt w:val="bullet"/>
@@ -384,7 +514,7 @@
   <w:abstractNum w:abstractNumId="5" w15:restartNumberingAfterBreak="0">
     <w:nsid w:val="FFFFFF81"/>
     <w:multiLevelType w:val="singleLevel"/>
-    <w:tmpl w:val="D9BED998"/>
+    <w:tmpl w:val="587AC334"/>
     <w:lvl w:ilvl="0">
       <w:start w:val="1"/>
       <w:numFmt w:val="bullet"/>
@@ -404,7 +534,7 @@
   <w:abstractNum w:abstractNumId="6" w15:restartNumberingAfterBreak="0">
     <w:nsid w:val="FFFFFF82"/>
     <w:multiLevelType w:val="singleLevel"/>
-    <w:tmpl w:val="5B869454"/>
+    <w:tmpl w:val="C52824EE"/>
     <w:lvl w:ilvl="0">
       <w:start w:val="1"/>
       <w:numFmt w:val="bullet"/>
@@ -424,7 +554,7 @@
   <w:abstractNum w:abstractNumId="7" w15:restartNumberingAfterBreak="0">
     <w:nsid w:val="FFFFFF83"/>
     <w:multiLevelType w:val="singleLevel"/>
-    <w:tmpl w:val="D3120368"/>
+    <w:tmpl w:val="6406C2A8"/>
     <w:lvl w:ilvl="0">
       <w:start w:val="1"/>
       <w:numFmt w:val="bullet"/>
@@ -444,7 +574,7 @@
   <w:abstractNum w:abstractNumId="8" w15:restartNumberingAfterBreak="0">
     <w:nsid w:val="FFFFFF88"/>
     <w:multiLevelType w:val="singleLevel"/>
-    <w:tmpl w:val="E6226980"/>
+    <w:tmpl w:val="8D903F18"/>
     <w:lvl w:ilvl="0">
       <w:start w:val="1"/>
       <w:numFmt w:val="decimal"/>
@@ -461,7 +591,7 @@
   <w:abstractNum w:abstractNumId="9" w15:restartNumberingAfterBreak="0">
     <w:nsid w:val="FFFFFF89"/>
     <w:multiLevelType w:val="singleLevel"/>
-    <w:tmpl w:val="FB3CB0DE"/>
+    <w:tmpl w:val="56162334"/>
     <w:lvl w:ilvl="0">
       <w:start w:val="1"/>
       <w:numFmt w:val="bullet"/>
@@ -1470,6 +1600,24 @@
       <w:ind w:left="480"/>
     </w:pPr>
   </w:style>
+  <w:style w:type="table" w:styleId="TableGrid">
+    <w:name w:val="Table Grid"/>
+    <w:basedOn w:val="TableNormal"/>
+    <w:rsid w:val="00932361"/>
+    <w:pPr>
+      <w:spacing w:after="0"/>
+    </w:pPr>
+    <w:tblPr>
+      <w:tblBorders>
+        <w:top w:val="single" w:sz="4" w:space="0" w:color="auto"/>
+        <w:left w:val="single" w:sz="4" w:space="0" w:color="auto"/>
+        <w:bottom w:val="single" w:sz="4" w:space="0" w:color="auto"/>
+        <w:right w:val="single" w:sz="4" w:space="0" w:color="auto"/>
+        <w:insideH w:val="single" w:sz="4" w:space="0" w:color="auto"/>
+        <w:insideV w:val="single" w:sz="4" w:space="0" w:color="auto"/>
+      </w:tblBorders>
+    </w:tblPr>
+  </w:style>
 </w:styles>
 </file>
 
@@ -1796,7 +1944,7 @@
 </file>
 
 <file path=customXml/itemProps1.xml><?xml version="1.0" encoding="utf-8"?>
-<ds:datastoreItem xmlns:ds="http://schemas.openxmlformats.org/officeDocument/2006/customXml" ds:itemID="{AA666E1F-FD85-4AEC-8AFD-D955BEBBDBF2}">
+<ds:datastoreItem xmlns:ds="http://schemas.openxmlformats.org/officeDocument/2006/customXml" ds:itemID="{690A5F91-4F31-4556-9D08-E43B809271A5}">
   <ds:schemaRefs>
     <ds:schemaRef ds:uri="http://schemas.openxmlformats.org/officeDocument/2006/bibliography"/>
   </ds:schemaRefs>

</xml_diff>